<commit_message>
update: modificacion de prueba
</commit_message>
<xml_diff>
--- a/Documentación/Proyecto Exproy.docx
+++ b/Documentación/Proyecto Exproy.docx
@@ -2,8 +2,8 @@
 <file path=word/document.xml><?xml version="1.0" encoding="utf-8"?>
 <w:document xmlns:wpc="http://schemas.microsoft.com/office/word/2010/wordprocessingCanvas" xmlns:cx="http://schemas.microsoft.com/office/drawing/2014/chartex" xmlns:cx1="http://schemas.microsoft.com/office/drawing/2015/9/8/chartex" xmlns:cx2="http://schemas.microsoft.com/office/drawing/2015/10/21/chartex" xmlns:cx3="http://schemas.microsoft.com/office/drawing/2016/5/9/chartex" xmlns:cx4="http://schemas.microsoft.com/office/drawing/2016/5/10/chartex" xmlns:cx5="http://schemas.microsoft.com/office/drawing/2016/5/11/chartex" xmlns:cx6="http://schemas.microsoft.com/office/drawing/2016/5/12/chartex" xmlns:cx7="http://schemas.microsoft.com/office/drawing/2016/5/13/chartex" xmlns:cx8="http://schemas.microsoft.com/office/drawing/2016/5/14/chartex" xmlns:mc="http://schemas.openxmlformats.org/markup-compatibility/2006" xmlns:aink="http://schemas.microsoft.com/office/drawing/2016/ink" xmlns:am3d="http://schemas.microsoft.com/office/drawing/2017/model3d" xmlns:o="urn:schemas-microsoft-com:office:office" xmlns:oel="http://schemas.microsoft.com/office/2019/extlst" xmlns:r="http://schemas.openxmlformats.org/officeDocument/2006/relationships" xmlns:m="http://schemas.openxmlformats.org/officeDocument/2006/math" xmlns:v="urn:schemas-microsoft-com:vml" xmlns:wp14="http://schemas.microsoft.com/office/word/2010/wordprocessingDrawing" xmlns:wp="http://schemas.openxmlformats.org/drawingml/2006/wordprocessingDrawing" xmlns:w10="urn:schemas-microsoft-com:office:word" xmlns:w="http://schemas.openxmlformats.org/wordprocessingml/2006/main" xmlns:w14="http://schemas.microsoft.com/office/word/2010/wordml" xmlns:w15="http://schemas.microsoft.com/office/word/2012/wordml" xmlns:w16cex="http://schemas.microsoft.com/office/word/2018/wordml/cex" xmlns:w16cid="http://schemas.microsoft.com/office/word/2016/wordml/cid" xmlns:w16="http://schemas.microsoft.com/office/word/2018/wordml" xmlns:w16du="http://schemas.microsoft.com/office/word/2023/wordml/word16du" xmlns:w16sdtdh="http://schemas.microsoft.com/office/word/2020/wordml/sdtdatahash" xmlns:w16se="http://schemas.microsoft.com/office/word/2015/wordml/symex" xmlns:wpg="http://schemas.microsoft.com/office/word/2010/wordprocessingGroup" xmlns:wpi="http://schemas.microsoft.com/office/word/2010/wordprocessingInk" xmlns:wne="http://schemas.microsoft.com/office/word/2006/wordml" xmlns:wps="http://schemas.microsoft.com/office/word/2010/wordprocessingShape" mc:Ignorable="w14 w15 w16se w16cid w16 w16cex w16sdtdh wp14">
   <w:body>
-    <w:p>
-      <w:bookmarkStart w:id="0" w:name="_Hlk118647818"/>
+    <w:bookmarkStart w:id="0" w:name="_Hlk118647818"/>
+    <w:p>
       <w:r>
         <w:rPr>
           <w:noProof/>
@@ -1588,16 +1588,8 @@
                               <w:rPr>
                                 <w:rStyle w:val="eop"/>
                               </w:rPr>
-                              <w:t xml:space="preserve">Aparicio Ortega Blanca </w:t>
+                              <w:t>Aparicio Ortega Blanca Evelín</w:t>
                             </w:r>
-                            <w:proofErr w:type="spellStart"/>
-                            <w:r>
-                              <w:rPr>
-                                <w:rStyle w:val="eop"/>
-                              </w:rPr>
-                              <w:t>Evelín</w:t>
-                            </w:r>
-                            <w:proofErr w:type="spellEnd"/>
                             <w:r>
                               <w:rPr>
                                 <w:rStyle w:val="eop"/>
@@ -1732,16 +1724,8 @@
                         <w:rPr>
                           <w:rStyle w:val="eop"/>
                         </w:rPr>
-                        <w:t xml:space="preserve">Aparicio Ortega Blanca </w:t>
+                        <w:t>Aparicio Ortega Blanca Evelín</w:t>
                       </w:r>
-                      <w:proofErr w:type="spellStart"/>
-                      <w:r>
-                        <w:rPr>
-                          <w:rStyle w:val="eop"/>
-                        </w:rPr>
-                        <w:t>Evelín</w:t>
-                      </w:r>
-                      <w:proofErr w:type="spellEnd"/>
                       <w:r>
                         <w:rPr>
                           <w:rStyle w:val="eop"/>
@@ -2548,6 +2532,26 @@
         <w:t>Problema</w:t>
       </w:r>
       <w:bookmarkEnd w:id="1"/>
+    </w:p>
+    <w:p>
+      <w:pPr>
+        <w:pStyle w:val="Ttulo1"/>
+        <w:rPr>
+          <w:rFonts w:ascii="Arial" w:hAnsi="Arial" w:cs="Arial"/>
+          <w:b/>
+          <w:bCs/>
+          <w:color w:val="C94A05" w:themeColor="accent2" w:themeShade="BF"/>
+        </w:rPr>
+      </w:pPr>
+      <w:r>
+        <w:rPr>
+          <w:rFonts w:ascii="Arial" w:hAnsi="Arial" w:cs="Arial"/>
+          <w:b/>
+          <w:bCs/>
+          <w:color w:val="C94A05" w:themeColor="accent2" w:themeShade="BF"/>
+        </w:rPr>
+        <w:t>Cambio de Angie</w:t>
+      </w:r>
       <w:r>
         <w:br/>
       </w:r>
@@ -5416,25 +5420,7 @@
           <w:sz w:val="24"/>
           <w:szCs w:val="24"/>
         </w:rPr>
-        <w:t>El actor “empresa” selecciona la opción "</w:t>
-      </w:r>
-      <w:proofErr w:type="spellStart"/>
-      <w:r>
-        <w:rPr>
-          <w:rFonts w:ascii="Arial" w:hAnsi="Arial" w:cs="Arial"/>
-          <w:sz w:val="24"/>
-          <w:szCs w:val="24"/>
-        </w:rPr>
-        <w:t>cantidatos</w:t>
-      </w:r>
-      <w:proofErr w:type="spellEnd"/>
-      <w:r>
-        <w:rPr>
-          <w:rFonts w:ascii="Arial" w:hAnsi="Arial" w:cs="Arial"/>
-          <w:sz w:val="24"/>
-          <w:szCs w:val="24"/>
-        </w:rPr>
-        <w:t>" en la interfaz de la plataforma.</w:t>
+        <w:t>El actor “empresa” selecciona la opción "cantidatos" en la interfaz de la plataforma.</w:t>
       </w:r>
     </w:p>
     <w:p>
@@ -6222,25 +6208,7 @@
           <w:sz w:val="24"/>
           <w:szCs w:val="24"/>
         </w:rPr>
-        <w:t xml:space="preserve">leccionar al candidato presionando el </w:t>
-      </w:r>
-      <w:proofErr w:type="spellStart"/>
-      <w:r>
-        <w:rPr>
-          <w:rFonts w:ascii="Arial" w:eastAsia="Arial" w:hAnsi="Arial" w:cs="Arial"/>
-          <w:sz w:val="24"/>
-          <w:szCs w:val="24"/>
-        </w:rPr>
-        <w:t>bonton</w:t>
-      </w:r>
-      <w:proofErr w:type="spellEnd"/>
-      <w:r>
-        <w:rPr>
-          <w:rFonts w:ascii="Arial" w:eastAsia="Arial" w:hAnsi="Arial" w:cs="Arial"/>
-          <w:sz w:val="24"/>
-          <w:szCs w:val="24"/>
-        </w:rPr>
-        <w:t xml:space="preserve"> “Sele</w:t>
+        <w:t>leccionar al candidato presionando el bonton “Sele</w:t>
       </w:r>
       <w:r>
         <w:rPr>
@@ -6502,6 +6470,7 @@
           <w:sz w:val="24"/>
           <w:szCs w:val="24"/>
         </w:rPr>
+        <w:lastRenderedPageBreak/>
         <w:t xml:space="preserve">Especificación de caso de uso: </w:t>
       </w:r>
       <w:r>
@@ -6979,6 +6948,7 @@
           <w:sz w:val="24"/>
           <w:szCs w:val="24"/>
         </w:rPr>
+        <w:lastRenderedPageBreak/>
         <w:t>Nombre de caso de uso</w:t>
       </w:r>
       <w:r>
@@ -7582,6 +7552,7 @@
           <w:sz w:val="24"/>
           <w:szCs w:val="24"/>
         </w:rPr>
+        <w:lastRenderedPageBreak/>
         <w:t>Nombre de caso de uso</w:t>
       </w:r>
       <w:r>
@@ -8163,6 +8134,7 @@
           <w:sz w:val="24"/>
           <w:szCs w:val="24"/>
         </w:rPr>
+        <w:lastRenderedPageBreak/>
         <w:t>Especificación de caso de uso:</w:t>
       </w:r>
       <w:r>
@@ -8534,6 +8506,7 @@
           <w:sz w:val="24"/>
           <w:szCs w:val="24"/>
         </w:rPr>
+        <w:lastRenderedPageBreak/>
         <w:t>Los candidatos no seleccionados pueden recibir notificaciones informándoles sobre el estado de su aplicación.</w:t>
       </w:r>
     </w:p>
@@ -8877,6 +8850,7 @@
           <w:b/>
           <w:color w:val="F96A1B" w:themeColor="accent2"/>
         </w:rPr>
+        <w:lastRenderedPageBreak/>
         <w:t>Análisis de Requerimientos Funcionales</w:t>
       </w:r>
       <w:bookmarkEnd w:id="6"/>
@@ -9323,6 +9297,7 @@
           <w:sz w:val="24"/>
           <w:szCs w:val="24"/>
         </w:rPr>
+        <w:lastRenderedPageBreak/>
         <w:t>Deberán proporcionar información personal, habilidades, logros y certificaciones relevantes.</w:t>
       </w:r>
     </w:p>
@@ -9818,6 +9793,7 @@
           <w:sz w:val="24"/>
           <w:szCs w:val="24"/>
         </w:rPr>
+        <w:lastRenderedPageBreak/>
         <w:t>Se brindará la posibilidad de calificar y proporcionar comentarios sobre los candidatos para facilitar el proceso de selección.</w:t>
       </w:r>
     </w:p>
@@ -10267,6 +10243,7 @@
           <w:sz w:val="24"/>
           <w:szCs w:val="24"/>
         </w:rPr>
+        <w:lastRenderedPageBreak/>
         <w:t>Las pruebas estarán diseñadas para ser accesibles y justas, con un costo por intento adicional después de dos intentos gratuitos.</w:t>
       </w:r>
     </w:p>
@@ -10699,6 +10676,7 @@
           <w:sz w:val="24"/>
           <w:szCs w:val="24"/>
         </w:rPr>
+        <w:lastRenderedPageBreak/>
         <w:t>Esto garantizará que los candidatos tengan acceso a la información más actualizada sobre las oportunidades laborales disponibles.</w:t>
       </w:r>
     </w:p>
@@ -11360,25 +11338,8 @@
           <w:sz w:val="24"/>
           <w:szCs w:val="24"/>
         </w:rPr>
-        <w:t xml:space="preserve">La plataforma debe ser compatible con diferentes navegadores web y dispositivos, como computadoras de escritorio, </w:t>
-      </w:r>
-      <w:proofErr w:type="spellStart"/>
-      <w:r>
-        <w:rPr>
-          <w:rFonts w:ascii="Arial" w:hAnsi="Arial" w:cs="Arial"/>
-          <w:sz w:val="24"/>
-          <w:szCs w:val="24"/>
-        </w:rPr>
-        <w:t>tablets</w:t>
-      </w:r>
-      <w:proofErr w:type="spellEnd"/>
-      <w:r>
-        <w:rPr>
-          <w:rFonts w:ascii="Arial" w:hAnsi="Arial" w:cs="Arial"/>
-          <w:sz w:val="24"/>
-          <w:szCs w:val="24"/>
-        </w:rPr>
-        <w:t xml:space="preserve"> y dispositivos móviles.</w:t>
+        <w:lastRenderedPageBreak/>
+        <w:t>La plataforma debe ser compatible con diferentes navegadores web y dispositivos, como computadoras de escritorio, tablets y dispositivos móviles.</w:t>
       </w:r>
     </w:p>
     <w:p>
@@ -11708,25 +11669,7 @@
           <w:sz w:val="24"/>
           <w:szCs w:val="24"/>
         </w:rPr>
-        <w:t xml:space="preserve">Se deben proporcionar interfaces o </w:t>
-      </w:r>
-      <w:proofErr w:type="spellStart"/>
-      <w:r>
-        <w:rPr>
-          <w:rFonts w:ascii="Arial" w:hAnsi="Arial" w:cs="Arial"/>
-          <w:sz w:val="24"/>
-          <w:szCs w:val="24"/>
-        </w:rPr>
-        <w:t>APIs</w:t>
-      </w:r>
-      <w:proofErr w:type="spellEnd"/>
-      <w:r>
-        <w:rPr>
-          <w:rFonts w:ascii="Arial" w:hAnsi="Arial" w:cs="Arial"/>
-          <w:sz w:val="24"/>
-          <w:szCs w:val="24"/>
-        </w:rPr>
-        <w:t xml:space="preserve"> que permitan la transferencia de datos de manera segura y eficiente.</w:t>
+        <w:t>Se deben proporcionar interfaces o APIs que permitan la transferencia de datos de manera segura y eficiente.</w:t>
       </w:r>
     </w:p>
     <w:p>
@@ -11853,6 +11796,7 @@
           <w:sz w:val="24"/>
           <w:szCs w:val="24"/>
         </w:rPr>
+        <w:lastRenderedPageBreak/>
         <w:t>La plataforma debe ofrecer un tiempo de respuesta rápido en todas las interacciones con los usuarios.</w:t>
       </w:r>
     </w:p>
@@ -12306,7 +12250,6 @@
           <w:docPartUnique/>
         </w:docPartObj>
       </w:sdtPr>
-      <w:sdtEndPr/>
       <w:sdtContent>
         <w:r>
           <w:t>Haga clic aquí para escribir texto.</w:t>
@@ -21608,15 +21551,6 @@
 </file>
 
 <file path=customXml/item1.xml><?xml version="1.0" encoding="utf-8"?>
-<?mso-contentType ?>
-<FormTemplates xmlns="http://schemas.microsoft.com/sharepoint/v3/contenttype/forms">
-  <Display>DocumentLibraryForm</Display>
-  <Edit>DocumentLibraryForm</Edit>
-  <New>DocumentLibraryForm</New>
-</FormTemplates>
-</file>
-
-<file path=customXml/item2.xml><?xml version="1.0" encoding="utf-8"?>
 <ct:contentTypeSchema xmlns:ct="http://schemas.microsoft.com/office/2006/metadata/contentType" xmlns:ma="http://schemas.microsoft.com/office/2006/metadata/properties/metaAttributes" ct:_="" ma:_="" ma:contentTypeName="Document" ma:contentTypeID="0x010100AB6441844C426A4FA4929C24274BB2D5" ma:contentTypeVersion="15" ma:contentTypeDescription="Create a new document." ma:contentTypeScope="" ma:versionID="92fd9f38bd5741af4d9f031bada3464d">
   <xsd:schema xmlns:xsd="http://www.w3.org/2001/XMLSchema" xmlns:xs="http://www.w3.org/2001/XMLSchema" xmlns:p="http://schemas.microsoft.com/office/2006/metadata/properties" xmlns:ns3="76781350-cafa-4266-b6bf-7b1b8c636161" xmlns:ns4="992efd60-150c-471b-8752-8a95e5ae88b3" targetNamespace="http://schemas.microsoft.com/office/2006/metadata/properties" ma:root="true" ma:fieldsID="14e33620062ef89b5323f9d9a9b28329" ns3:_="" ns4:_="">
     <xsd:import namespace="76781350-cafa-4266-b6bf-7b1b8c636161"/>
@@ -21851,7 +21785,24 @@
 </ct:contentTypeSchema>
 </file>
 
+<file path=customXml/item2.xml><?xml version="1.0" encoding="utf-8"?>
+<?mso-contentType ?>
+<FormTemplates xmlns="http://schemas.microsoft.com/sharepoint/v3/contenttype/forms">
+  <Display>DocumentLibraryForm</Display>
+  <Edit>DocumentLibraryForm</Edit>
+  <New>DocumentLibraryForm</New>
+</FormTemplates>
+</file>
+
 <file path=customXml/item3.xml><?xml version="1.0" encoding="utf-8"?>
+<p:properties xmlns:p="http://schemas.microsoft.com/office/2006/metadata/properties" xmlns:xsi="http://www.w3.org/2001/XMLSchema-instance" xmlns:pc="http://schemas.microsoft.com/office/infopath/2007/PartnerControls">
+  <documentManagement>
+    <_activity xmlns="76781350-cafa-4266-b6bf-7b1b8c636161" xsi:nil="true"/>
+  </documentManagement>
+</p:properties>
+</file>
+
+<file path=customXml/item4.xml><?xml version="1.0" encoding="utf-8"?>
 <b:Sources xmlns:b="http://schemas.openxmlformats.org/officeDocument/2006/bibliography" xmlns="http://schemas.openxmlformats.org/officeDocument/2006/bibliography" SelectedStyle="\APASixthEditionOfficeOnline.xsl" StyleName="APA" Version="6">
   <b:Source>
     <b:Tag>Ann22</b:Tag>
@@ -21921,23 +21872,7 @@
 </b:Sources>
 </file>
 
-<file path=customXml/item4.xml><?xml version="1.0" encoding="utf-8"?>
-<p:properties xmlns:p="http://schemas.microsoft.com/office/2006/metadata/properties" xmlns:xsi="http://www.w3.org/2001/XMLSchema-instance" xmlns:pc="http://schemas.microsoft.com/office/infopath/2007/PartnerControls">
-  <documentManagement>
-    <_activity xmlns="76781350-cafa-4266-b6bf-7b1b8c636161" xsi:nil="true"/>
-  </documentManagement>
-</p:properties>
-</file>
-
 <file path=customXml/itemProps1.xml><?xml version="1.0" encoding="utf-8"?>
-<ds:datastoreItem xmlns:ds="http://schemas.openxmlformats.org/officeDocument/2006/customXml" ds:itemID="{C34FBA58-30F9-4BDE-9044-4B2F21ECA772}">
-  <ds:schemaRefs>
-    <ds:schemaRef ds:uri="http://schemas.microsoft.com/sharepoint/v3/contenttype/forms"/>
-  </ds:schemaRefs>
-</ds:datastoreItem>
-</file>
-
-<file path=customXml/itemProps2.xml><?xml version="1.0" encoding="utf-8"?>
 <ds:datastoreItem xmlns:ds="http://schemas.openxmlformats.org/officeDocument/2006/customXml" ds:itemID="{56E93132-0A65-4CA7-852B-2459D4182DDD}">
   <ds:schemaRefs>
     <ds:schemaRef ds:uri="http://schemas.microsoft.com/office/2006/metadata/contentType"/>
@@ -21956,27 +21891,28 @@
 </ds:datastoreItem>
 </file>
 
+<file path=customXml/itemProps2.xml><?xml version="1.0" encoding="utf-8"?>
+<ds:datastoreItem xmlns:ds="http://schemas.openxmlformats.org/officeDocument/2006/customXml" ds:itemID="{C34FBA58-30F9-4BDE-9044-4B2F21ECA772}">
+  <ds:schemaRefs>
+    <ds:schemaRef ds:uri="http://schemas.microsoft.com/sharepoint/v3/contenttype/forms"/>
+  </ds:schemaRefs>
+</ds:datastoreItem>
+</file>
+
 <file path=customXml/itemProps3.xml><?xml version="1.0" encoding="utf-8"?>
+<ds:datastoreItem xmlns:ds="http://schemas.openxmlformats.org/officeDocument/2006/customXml" ds:itemID="{B74B3F6D-C1BF-4FF2-92CF-64DECFA1FEFD}">
+  <ds:schemaRefs>
+    <ds:schemaRef ds:uri="http://schemas.microsoft.com/office/2006/metadata/properties"/>
+    <ds:schemaRef ds:uri="http://schemas.microsoft.com/office/infopath/2007/PartnerControls"/>
+    <ds:schemaRef ds:uri="76781350-cafa-4266-b6bf-7b1b8c636161"/>
+  </ds:schemaRefs>
+</ds:datastoreItem>
+</file>
+
+<file path=customXml/itemProps4.xml><?xml version="1.0" encoding="utf-8"?>
 <ds:datastoreItem xmlns:ds="http://schemas.openxmlformats.org/officeDocument/2006/customXml" ds:itemID="{50090D2B-A932-406C-97D7-2B547481D38E}">
   <ds:schemaRefs>
     <ds:schemaRef ds:uri="http://schemas.openxmlformats.org/officeDocument/2006/bibliography"/>
   </ds:schemaRefs>
 </ds:datastoreItem>
-</file>
-
-<file path=customXml/itemProps4.xml><?xml version="1.0" encoding="utf-8"?>
-<ds:datastoreItem xmlns:ds="http://schemas.openxmlformats.org/officeDocument/2006/customXml" ds:itemID="{B74B3F6D-C1BF-4FF2-92CF-64DECFA1FEFD}">
-  <ds:schemaRefs>
-    <ds:schemaRef ds:uri="http://www.w3.org/XML/1998/namespace"/>
-    <ds:schemaRef ds:uri="http://purl.org/dc/terms/"/>
-    <ds:schemaRef ds:uri="992efd60-150c-471b-8752-8a95e5ae88b3"/>
-    <ds:schemaRef ds:uri="76781350-cafa-4266-b6bf-7b1b8c636161"/>
-    <ds:schemaRef ds:uri="http://schemas.openxmlformats.org/package/2006/metadata/core-properties"/>
-    <ds:schemaRef ds:uri="http://purl.org/dc/elements/1.1/"/>
-    <ds:schemaRef ds:uri="http://schemas.microsoft.com/office/2006/documentManagement/types"/>
-    <ds:schemaRef ds:uri="http://purl.org/dc/dcmitype/"/>
-    <ds:schemaRef ds:uri="http://schemas.microsoft.com/office/infopath/2007/PartnerControls"/>
-    <ds:schemaRef ds:uri="http://schemas.microsoft.com/office/2006/metadata/properties"/>
-  </ds:schemaRefs>
-</ds:datastoreItem>
 </file>
</xml_diff>